<commit_message>
modified classes + inf_lab?.docx
</commit_message>
<xml_diff>
--- a/inf/lab2/inf_lab2.docx
+++ b/inf/lab2/inf_lab2.docx
@@ -223,7 +223,17 @@
           <w:sz w:val="32"/>
           <w:szCs w:val="32"/>
         </w:rPr>
-        <w:t>По лабораторной работе №1</w:t>
+        <w:t>По лабораторной работе №</w:t>
+      </w:r>
+      <w:r>
+        <w:rPr>
+          <w:rFonts w:ascii="Times New Roman" w:eastAsia="Arial" w:hAnsi="Times New Roman" w:cs="Times New Roman"/>
+          <w:b/>
+          <w:bCs/>
+          <w:sz w:val="32"/>
+          <w:szCs w:val="32"/>
+        </w:rPr>
+        <w:t>2</w:t>
       </w:r>
     </w:p>
     <w:p>
@@ -1291,15 +1301,7 @@
         <w:t xml:space="preserve"> </w:t>
       </w:r>
       <w:r>
-        <w:t xml:space="preserve">максимального числа баллов </w:t>
-      </w:r>
-      <w:proofErr w:type="spellStart"/>
-      <w:r>
-        <w:t>БаРС</w:t>
-      </w:r>
-      <w:proofErr w:type="spellEnd"/>
-      <w:r>
-        <w:t xml:space="preserve"> за данную лабораторную). Написать</w:t>
+        <w:t>максимального числа баллов БаРС за данную лабораторную). Написать</w:t>
       </w:r>
       <w:r>
         <w:t xml:space="preserve"> </w:t>
@@ -1641,21 +1643,7 @@
         <w:rPr>
           <w:rFonts w:ascii="Times New Roman" w:hAnsi="Times New Roman" w:cs="Times New Roman"/>
         </w:rPr>
-        <w:t>Используя таблицу кода Хэмминга (см. Рисунок 1</w:t>
-      </w:r>
-      <w:proofErr w:type="gramStart"/>
-      <w:r>
-        <w:rPr>
-          <w:rFonts w:ascii="Times New Roman" w:hAnsi="Times New Roman" w:cs="Times New Roman"/>
-        </w:rPr>
-        <w:t>)</w:t>
-      </w:r>
-      <w:proofErr w:type="gramEnd"/>
-      <w:r>
-        <w:rPr>
-          <w:rFonts w:ascii="Times New Roman" w:hAnsi="Times New Roman" w:cs="Times New Roman"/>
-        </w:rPr>
-        <w:t xml:space="preserve"> </w:t>
+        <w:t xml:space="preserve">Используя таблицу кода Хэмминга (см. Рисунок 1) </w:t>
       </w:r>
       <w:r>
         <w:rPr>
@@ -12497,14 +12485,12 @@
         <w:autoSpaceDN/>
         <w:spacing w:after="160" w:line="259" w:lineRule="auto"/>
       </w:pPr>
-      <w:proofErr w:type="spellStart"/>
       <w:r>
         <w:rPr>
           <w:lang w:val="en-GB"/>
         </w:rPr>
         <w:t>i</w:t>
       </w:r>
-      <w:proofErr w:type="spellEnd"/>
       <w:r>
         <w:t xml:space="preserve"> = 1208</w:t>
       </w:r>
@@ -12612,14 +12598,12 @@
       <w:r>
         <w:t xml:space="preserve"> = </w:t>
       </w:r>
-      <w:proofErr w:type="spellStart"/>
       <w:r>
         <w:rPr>
           <w:lang w:val="en-GB"/>
         </w:rPr>
         <w:t>i</w:t>
       </w:r>
-      <w:proofErr w:type="spellEnd"/>
       <w:r>
         <w:t xml:space="preserve"> + </w:t>
       </w:r>
@@ -12689,6 +12673,9 @@
     </w:p>
     <w:p>
       <w:r>
+        <w:rPr>
+          <w:noProof/>
+        </w:rPr>
         <w:drawing>
           <wp:inline distT="0" distB="0" distL="0" distR="0" wp14:anchorId="4368B2BF" wp14:editId="701D5E83">
             <wp:extent cx="5731510" cy="3089910"/>
@@ -12741,6 +12728,7 @@
       <w:r>
         <w:rPr>
           <w:rFonts w:asciiTheme="majorHAnsi" w:eastAsiaTheme="majorEastAsia" w:hAnsiTheme="majorHAnsi" w:cs="Mangal"/>
+          <w:noProof/>
           <w:color w:val="2F5496" w:themeColor="accent1" w:themeShade="BF"/>
           <w:sz w:val="32"/>
           <w:szCs w:val="29"/>
@@ -12785,6 +12773,7 @@
       <w:r>
         <w:rPr>
           <w:rFonts w:asciiTheme="majorHAnsi" w:eastAsiaTheme="majorEastAsia" w:hAnsiTheme="majorHAnsi" w:cs="Mangal"/>
+          <w:noProof/>
           <w:color w:val="2F5496" w:themeColor="accent1" w:themeShade="BF"/>
           <w:sz w:val="32"/>
           <w:szCs w:val="29"/>
@@ -12919,24 +12908,14 @@
           <w:numId w:val="4"/>
         </w:numPr>
       </w:pPr>
-      <w:proofErr w:type="spellStart"/>
       <w:r>
         <w:rPr>
           <w:lang w:val="en-GB"/>
         </w:rPr>
         <w:t>AGalilov</w:t>
       </w:r>
-      <w:proofErr w:type="spellEnd"/>
-      <w:r>
-        <w:t xml:space="preserve"> - Код Хэмминга. </w:t>
-      </w:r>
-      <w:proofErr w:type="spellStart"/>
-      <w:r>
-        <w:t>Самоконтролирующийся</w:t>
-      </w:r>
-      <w:proofErr w:type="spellEnd"/>
-      <w:r>
-        <w:t xml:space="preserve"> и самокорректирующийся код.</w:t>
+      <w:r>
+        <w:t xml:space="preserve"> - Код Хэмминга. Самоконтролирующийся и самокорректирующийся код.</w:t>
       </w:r>
     </w:p>
     <w:p>

</xml_diff>